<commit_message>
Hola mundo en Consola. Primeros pasos
</commit_message>
<xml_diff>
--- a/Reporte_JavaScript/Reporte del Video.docx
+++ b/Reporte_JavaScript/Reporte del Video.docx
@@ -2,7 +2,210 @@
 <file path=word/document.xml><?xml version="1.0" encoding="utf-8"?>
 <w:document xmlns:wpc="http://schemas.microsoft.com/office/word/2010/wordprocessingCanvas" xmlns:cx="http://schemas.microsoft.com/office/drawing/2014/chartex" xmlns:cx1="http://schemas.microsoft.com/office/drawing/2015/9/8/chartex" xmlns:cx2="http://schemas.microsoft.com/office/drawing/2015/10/21/chartex" xmlns:cx3="http://schemas.microsoft.com/office/drawing/2016/5/9/chartex" xmlns:cx4="http://schemas.microsoft.com/office/drawing/2016/5/10/chartex" xmlns:cx5="http://schemas.microsoft.com/office/drawing/2016/5/11/chartex" xmlns:cx6="http://schemas.microsoft.com/office/drawing/2016/5/12/chartex" xmlns:cx7="http://schemas.microsoft.com/office/drawing/2016/5/13/chartex" xmlns:cx8="http://schemas.microsoft.com/office/drawing/2016/5/14/chartex" xmlns:mc="http://schemas.openxmlformats.org/markup-compatibility/2006" xmlns:aink="http://schemas.microsoft.com/office/drawing/2016/ink" xmlns:am3d="http://schemas.microsoft.com/office/drawing/2017/model3d" xmlns:o="urn:schemas-microsoft-com:office:office" xmlns:oel="http://schemas.microsoft.com/office/2019/extlst" xmlns:r="http://schemas.openxmlformats.org/officeDocument/2006/relationships" xmlns:m="http://schemas.openxmlformats.org/officeDocument/2006/math" xmlns:v="urn:schemas-microsoft-com:vml" xmlns:wp14="http://schemas.microsoft.com/office/word/2010/wordprocessingDrawing" xmlns:wp="http://schemas.openxmlformats.org/drawingml/2006/wordprocessingDrawing" xmlns:w10="urn:schemas-microsoft-com:office:word" xmlns:w="http://schemas.openxmlformats.org/wordprocessingml/2006/main" xmlns:w14="http://schemas.microsoft.com/office/word/2010/wordml" xmlns:w15="http://schemas.microsoft.com/office/word/2012/wordml" xmlns:w16cex="http://schemas.microsoft.com/office/word/2018/wordml/cex" xmlns:w16cid="http://schemas.microsoft.com/office/word/2016/wordml/cid" xmlns:w16="http://schemas.microsoft.com/office/word/2018/wordml" xmlns:w16du="http://schemas.microsoft.com/office/word/2023/wordml/word16du" xmlns:w16sdtdh="http://schemas.microsoft.com/office/word/2020/wordml/sdtdatahash" xmlns:w16se="http://schemas.microsoft.com/office/word/2015/wordml/symex" xmlns:wpg="http://schemas.microsoft.com/office/word/2010/wordprocessingGroup" xmlns:wpi="http://schemas.microsoft.com/office/word/2010/wordprocessingInk" xmlns:wne="http://schemas.microsoft.com/office/word/2006/wordml" xmlns:wps="http://schemas.microsoft.com/office/word/2010/wordprocessingShape" mc:Ignorable="w14 w15 w16se w16cid w16 w16cex w16sdtdh w16du wp14">
   <w:body>
+    <w:p>
+      <w:r>
+        <w:rPr>
+          <w:noProof/>
+        </w:rPr>
+        <w:drawing>
+          <wp:anchor distT="0" distB="0" distL="114300" distR="114300" simplePos="0" relativeHeight="251658240" behindDoc="0" locked="0" layoutInCell="1" allowOverlap="1" wp14:anchorId="57B79B34" wp14:editId="31586457">
+            <wp:simplePos x="0" y="0"/>
+            <wp:positionH relativeFrom="margin">
+              <wp:align>center</wp:align>
+            </wp:positionH>
+            <wp:positionV relativeFrom="paragraph">
+              <wp:posOffset>-169999</wp:posOffset>
+            </wp:positionV>
+            <wp:extent cx="4762500" cy="4762500"/>
+            <wp:effectExtent l="0" t="0" r="0" b="0"/>
+            <wp:wrapNone/>
+            <wp:docPr id="1359070923" name="Imagen 1"/>
+            <wp:cNvGraphicFramePr>
+              <a:graphicFrameLocks xmlns:a="http://schemas.openxmlformats.org/drawingml/2006/main" noChangeAspect="1"/>
+            </wp:cNvGraphicFramePr>
+            <a:graphic xmlns:a="http://schemas.openxmlformats.org/drawingml/2006/main">
+              <a:graphicData uri="http://schemas.openxmlformats.org/drawingml/2006/picture">
+                <pic:pic xmlns:pic="http://schemas.openxmlformats.org/drawingml/2006/picture">
+                  <pic:nvPicPr>
+                    <pic:cNvPr id="0" name="Picture 1"/>
+                    <pic:cNvPicPr>
+                      <a:picLocks noChangeAspect="1" noChangeArrowheads="1"/>
+                    </pic:cNvPicPr>
+                  </pic:nvPicPr>
+                  <pic:blipFill>
+                    <a:blip r:embed="rId6">
+                      <a:extLst>
+                        <a:ext uri="{28A0092B-C50C-407E-A947-70E740481C1C}">
+                          <a14:useLocalDpi xmlns:a14="http://schemas.microsoft.com/office/drawing/2010/main" val="0"/>
+                        </a:ext>
+                      </a:extLst>
+                    </a:blip>
+                    <a:srcRect/>
+                    <a:stretch>
+                      <a:fillRect/>
+                    </a:stretch>
+                  </pic:blipFill>
+                  <pic:spPr bwMode="auto">
+                    <a:xfrm>
+                      <a:off x="0" y="0"/>
+                      <a:ext cx="4762500" cy="4762500"/>
+                    </a:xfrm>
+                    <a:prstGeom prst="rect">
+                      <a:avLst/>
+                    </a:prstGeom>
+                    <a:noFill/>
+                    <a:ln>
+                      <a:noFill/>
+                    </a:ln>
+                  </pic:spPr>
+                </pic:pic>
+              </a:graphicData>
+            </a:graphic>
+          </wp:anchor>
+        </w:drawing>
+      </w:r>
+    </w:p>
     <w:p/>
+    <w:p/>
+    <w:p/>
+    <w:p/>
+    <w:p/>
+    <w:p/>
+    <w:p/>
+    <w:p/>
+    <w:p/>
+    <w:p/>
+    <w:p/>
+    <w:p/>
+    <w:p/>
+    <w:p/>
+    <w:p>
+      <w:pPr>
+        <w:jc w:val="both"/>
+      </w:pPr>
+    </w:p>
+    <w:p>
+      <w:pPr>
+        <w:pBdr>
+          <w:bottom w:val="single" w:sz="6" w:space="1" w:color="auto"/>
+        </w:pBdr>
+        <w:jc w:val="center"/>
+        <w:rPr>
+          <w:rFonts w:ascii="Times New Roman" w:hAnsi="Times New Roman" w:cs="Times New Roman"/>
+          <w:sz w:val="48"/>
+          <w:szCs w:val="48"/>
+        </w:rPr>
+      </w:pPr>
+      <w:r>
+        <w:rPr>
+          <w:rFonts w:ascii="Times New Roman" w:hAnsi="Times New Roman" w:cs="Times New Roman"/>
+          <w:sz w:val="48"/>
+          <w:szCs w:val="48"/>
+        </w:rPr>
+        <w:t>UNIVERSIDAD</w:t>
+      </w:r>
+      <w:r>
+        <w:rPr>
+          <w:rFonts w:ascii="Times New Roman" w:hAnsi="Times New Roman" w:cs="Times New Roman"/>
+          <w:sz w:val="48"/>
+          <w:szCs w:val="48"/>
+        </w:rPr>
+        <w:t xml:space="preserve"> </w:t>
+      </w:r>
+      <w:r>
+        <w:rPr>
+          <w:rFonts w:ascii="Times New Roman" w:hAnsi="Times New Roman" w:cs="Times New Roman"/>
+          <w:sz w:val="48"/>
+          <w:szCs w:val="48"/>
+        </w:rPr>
+        <w:t>POLITECNICA DE QUERETARO</w:t>
+      </w:r>
+    </w:p>
+    <w:p>
+      <w:pPr>
+        <w:jc w:val="center"/>
+      </w:pPr>
+    </w:p>
+    <w:p>
+      <w:pPr>
+        <w:jc w:val="center"/>
+        <w:rPr>
+          <w:rFonts w:ascii="Arial" w:hAnsi="Arial" w:cs="Arial"/>
+          <w:sz w:val="40"/>
+          <w:szCs w:val="40"/>
+        </w:rPr>
+      </w:pPr>
+      <w:r>
+        <w:rPr>
+          <w:rFonts w:ascii="Arial" w:hAnsi="Arial" w:cs="Arial"/>
+          <w:sz w:val="40"/>
+          <w:szCs w:val="40"/>
+        </w:rPr>
+        <w:t>DESARROLLO DE APLICACIONES MOVILES</w:t>
+      </w:r>
+    </w:p>
+    <w:p>
+      <w:pPr>
+        <w:jc w:val="center"/>
+        <w:rPr>
+          <w:sz w:val="40"/>
+          <w:szCs w:val="40"/>
+        </w:rPr>
+      </w:pPr>
+    </w:p>
+    <w:p>
+      <w:pPr>
+        <w:jc w:val="center"/>
+        <w:rPr>
+          <w:sz w:val="40"/>
+          <w:szCs w:val="40"/>
+        </w:rPr>
+      </w:pPr>
+    </w:p>
+    <w:p>
+      <w:pPr>
+        <w:jc w:val="center"/>
+        <w:rPr>
+          <w:rFonts w:ascii="Arial" w:hAnsi="Arial" w:cs="Arial"/>
+          <w:sz w:val="40"/>
+          <w:szCs w:val="40"/>
+        </w:rPr>
+      </w:pPr>
+      <w:r>
+        <w:rPr>
+          <w:rFonts w:ascii="Arial" w:hAnsi="Arial" w:cs="Arial"/>
+          <w:sz w:val="40"/>
+          <w:szCs w:val="40"/>
+        </w:rPr>
+        <w:t>PROFESOR:</w:t>
+      </w:r>
+    </w:p>
+    <w:p>
+      <w:pPr>
+        <w:jc w:val="center"/>
+        <w:rPr>
+          <w:rFonts w:ascii="Arial" w:hAnsi="Arial" w:cs="Arial"/>
+          <w:sz w:val="40"/>
+          <w:szCs w:val="40"/>
+        </w:rPr>
+      </w:pPr>
+      <w:r>
+        <w:rPr>
+          <w:rFonts w:ascii="Arial" w:hAnsi="Arial" w:cs="Arial"/>
+          <w:sz w:val="40"/>
+          <w:szCs w:val="40"/>
+        </w:rPr>
+        <w:t>ALUMNO:</w:t>
+      </w:r>
+    </w:p>
+    <w:p>
+      <w:pPr>
+        <w:rPr>
+          <w:sz w:val="40"/>
+          <w:szCs w:val="40"/>
+        </w:rPr>
+      </w:pPr>
+    </w:p>
     <w:p>
       <w:pPr>
         <w:rPr>
@@ -80,16 +283,6 @@
     <w:p>
       <w:pPr>
         <w:rPr>
-          <w:u w:val="single"/>
-        </w:rPr>
-      </w:pPr>
-      <w:r>
-        <w:t xml:space="preserve"> </w:t>
-      </w:r>
-    </w:p>
-    <w:p>
-      <w:pPr>
-        <w:rPr>
           <w:b/>
           <w:bCs/>
           <w:i/>
@@ -117,15 +310,1456 @@
       <w:r>
         <w:t xml:space="preserve"> y no necesitan instalar softwares en tu dispositivo. </w:t>
       </w:r>
+    </w:p>
+    <w:p>
+      <w:r>
+        <w:t>Algunos de sus usos en el navegador incluyendo lo anterior son los siguientes:</w:t>
+      </w:r>
+    </w:p>
+    <w:p>
+      <w:pPr>
+        <w:pStyle w:val="Prrafodelista"/>
+        <w:numPr>
+          <w:ilvl w:val="0"/>
+          <w:numId w:val="1"/>
+        </w:numPr>
+      </w:pPr>
+      <w:r>
+        <w:t>Colocar contenido en HTML</w:t>
+      </w:r>
+    </w:p>
+    <w:p>
+      <w:pPr>
+        <w:pStyle w:val="Prrafodelista"/>
+        <w:numPr>
+          <w:ilvl w:val="0"/>
+          <w:numId w:val="1"/>
+        </w:numPr>
+      </w:pPr>
+      <w:r>
+        <w:t xml:space="preserve">Crear sitios web responsivos </w:t>
+      </w:r>
+    </w:p>
+    <w:p>
+      <w:pPr>
+        <w:pStyle w:val="Prrafodelista"/>
+        <w:numPr>
+          <w:ilvl w:val="0"/>
+          <w:numId w:val="1"/>
+        </w:numPr>
+      </w:pPr>
+      <w:r>
+        <w:t>Detectar usuarios en los sistemas web</w:t>
+      </w:r>
+    </w:p>
+    <w:p>
+      <w:pPr>
+        <w:pStyle w:val="Prrafodelista"/>
+        <w:numPr>
+          <w:ilvl w:val="0"/>
+          <w:numId w:val="1"/>
+        </w:numPr>
+      </w:pPr>
+      <w:r>
+        <w:t xml:space="preserve">Manejo de cookies </w:t>
+      </w:r>
+    </w:p>
+    <w:p>
+      <w:pPr>
+        <w:pStyle w:val="Prrafodelista"/>
+        <w:numPr>
+          <w:ilvl w:val="0"/>
+          <w:numId w:val="1"/>
+        </w:numPr>
+      </w:pPr>
+      <w:r>
+        <w:t xml:space="preserve">Crear formularios </w:t>
+      </w:r>
+    </w:p>
+    <w:p>
+      <w:pPr>
+        <w:pStyle w:val="Prrafodelista"/>
+        <w:numPr>
+          <w:ilvl w:val="0"/>
+          <w:numId w:val="1"/>
+        </w:numPr>
+      </w:pPr>
+      <w:r>
+        <w:t xml:space="preserve">Crear animaciones </w:t>
+      </w:r>
+    </w:p>
+    <w:p>
+      <w:pPr>
+        <w:pStyle w:val="Prrafodelista"/>
+        <w:numPr>
+          <w:ilvl w:val="0"/>
+          <w:numId w:val="1"/>
+        </w:numPr>
+      </w:pPr>
+      <w:r>
+        <w:t xml:space="preserve">Crear apps web funcionales en el navegador </w:t>
+      </w:r>
+    </w:p>
+    <w:p>
+      <w:pPr>
+        <w:rPr>
+          <w:b/>
+          <w:bCs/>
+          <w:sz w:val="28"/>
+          <w:szCs w:val="28"/>
+        </w:rPr>
+      </w:pPr>
+      <w:r>
+        <w:rPr>
+          <w:b/>
+          <w:bCs/>
+          <w:sz w:val="28"/>
+          <w:szCs w:val="28"/>
+        </w:rPr>
+        <w:t xml:space="preserve">Herramientas necesarias para JavaScript </w:t>
+      </w:r>
+    </w:p>
+    <w:p>
+      <w:pPr>
+        <w:pStyle w:val="Prrafodelista"/>
+        <w:numPr>
+          <w:ilvl w:val="0"/>
+          <w:numId w:val="2"/>
+        </w:numPr>
+      </w:pPr>
+      <w:r>
+        <w:t>Buscador Web (Puede ser cualquiera)</w:t>
+      </w:r>
+    </w:p>
+    <w:p>
+      <w:pPr>
+        <w:pStyle w:val="Prrafodelista"/>
+      </w:pPr>
+    </w:p>
+    <w:p>
+      <w:pPr>
+        <w:pStyle w:val="Prrafodelista"/>
+        <w:numPr>
+          <w:ilvl w:val="0"/>
+          <w:numId w:val="3"/>
+        </w:numPr>
+      </w:pPr>
+      <w:r>
+        <w:t xml:space="preserve">Chrome </w:t>
+      </w:r>
+    </w:p>
+    <w:p>
+      <w:pPr>
+        <w:pStyle w:val="Prrafodelista"/>
+        <w:numPr>
+          <w:ilvl w:val="0"/>
+          <w:numId w:val="3"/>
+        </w:numPr>
+      </w:pPr>
+      <w:r>
+        <w:t>Firefox</w:t>
+      </w:r>
+    </w:p>
+    <w:p>
+      <w:pPr>
+        <w:pStyle w:val="Prrafodelista"/>
+        <w:ind w:left="1428"/>
+      </w:pPr>
+    </w:p>
+    <w:p>
+      <w:pPr>
+        <w:pStyle w:val="Prrafodelista"/>
+        <w:numPr>
+          <w:ilvl w:val="0"/>
+          <w:numId w:val="2"/>
+        </w:numPr>
+      </w:pPr>
+      <w:r>
+        <w:t xml:space="preserve">Editor de Texto </w:t>
+      </w:r>
+    </w:p>
+    <w:p>
+      <w:pPr>
+        <w:pStyle w:val="Prrafodelista"/>
+        <w:numPr>
+          <w:ilvl w:val="0"/>
+          <w:numId w:val="5"/>
+        </w:numPr>
+      </w:pPr>
+      <w:r>
+        <w:t xml:space="preserve">Atom </w:t>
+      </w:r>
+    </w:p>
+    <w:p>
+      <w:pPr>
+        <w:pStyle w:val="Prrafodelista"/>
+        <w:numPr>
+          <w:ilvl w:val="0"/>
+          <w:numId w:val="5"/>
+        </w:numPr>
+      </w:pPr>
+      <w:r>
+        <w:t>Sublime Text</w:t>
+      </w:r>
+    </w:p>
+    <w:p>
+      <w:pPr>
+        <w:pStyle w:val="Prrafodelista"/>
+        <w:numPr>
+          <w:ilvl w:val="0"/>
+          <w:numId w:val="5"/>
+        </w:numPr>
+      </w:pPr>
+      <w:r>
+        <w:t>Visual</w:t>
+      </w:r>
+    </w:p>
+    <w:p>
+      <w:pPr>
+        <w:tabs>
+          <w:tab w:val="left" w:pos="6043"/>
+        </w:tabs>
+        <w:rPr>
+          <w:b/>
+          <w:bCs/>
+          <w:sz w:val="28"/>
+          <w:szCs w:val="28"/>
+        </w:rPr>
+      </w:pPr>
+      <w:r>
+        <w:rPr>
+          <w:b/>
+          <w:bCs/>
+          <w:sz w:val="28"/>
+          <w:szCs w:val="28"/>
+        </w:rPr>
+        <w:t>Realizar Hola Mundo en la consola</w:t>
+      </w:r>
+      <w:r>
+        <w:rPr>
+          <w:b/>
+          <w:bCs/>
+          <w:sz w:val="28"/>
+          <w:szCs w:val="28"/>
+        </w:rPr>
+        <w:t xml:space="preserve"> (Ejemplo)</w:t>
+      </w:r>
+      <w:r>
+        <w:rPr>
+          <w:b/>
+          <w:bCs/>
+          <w:sz w:val="28"/>
+          <w:szCs w:val="28"/>
+        </w:rPr>
+        <w:t>:</w:t>
+      </w:r>
+    </w:p>
+    <w:p>
+      <w:pPr>
+        <w:tabs>
+          <w:tab w:val="left" w:pos="6043"/>
+        </w:tabs>
+        <w:rPr>
+          <w:b/>
+          <w:bCs/>
+          <w:sz w:val="28"/>
+          <w:szCs w:val="28"/>
+        </w:rPr>
+      </w:pPr>
+      <w:r>
+        <w:rPr>
+          <w:b/>
+          <w:bCs/>
+          <w:sz w:val="28"/>
+          <w:szCs w:val="28"/>
+        </w:rPr>
+        <w:tab/>
+      </w:r>
+    </w:p>
+    <w:p>
+      <w:pPr>
+        <w:pStyle w:val="Prrafodelista"/>
+        <w:numPr>
+          <w:ilvl w:val="0"/>
+          <w:numId w:val="6"/>
+        </w:numPr>
+        <w:tabs>
+          <w:tab w:val="left" w:pos="6043"/>
+        </w:tabs>
+        <w:rPr>
+          <w:b/>
+          <w:bCs/>
+          <w:sz w:val="28"/>
+          <w:szCs w:val="28"/>
+        </w:rPr>
+      </w:pPr>
+      <w:r>
+        <w:rPr>
+          <w:b/>
+          <w:bCs/>
+          <w:sz w:val="28"/>
+          <w:szCs w:val="28"/>
+        </w:rPr>
+        <w:t>Abre tu navegador y tu editor de texto (En mi caso Visual Studio y Chrome)</w:t>
+      </w:r>
+    </w:p>
+    <w:p>
+      <w:pPr>
+        <w:tabs>
+          <w:tab w:val="left" w:pos="6043"/>
+        </w:tabs>
+        <w:rPr>
+          <w:b/>
+          <w:bCs/>
+          <w:sz w:val="28"/>
+          <w:szCs w:val="28"/>
+        </w:rPr>
+      </w:pPr>
+    </w:p>
+    <w:p>
+      <w:pPr>
+        <w:pStyle w:val="Prrafodelista"/>
+        <w:numPr>
+          <w:ilvl w:val="0"/>
+          <w:numId w:val="6"/>
+        </w:numPr>
+        <w:tabs>
+          <w:tab w:val="left" w:pos="6043"/>
+        </w:tabs>
+        <w:rPr>
+          <w:b/>
+          <w:bCs/>
+          <w:sz w:val="28"/>
+          <w:szCs w:val="28"/>
+        </w:rPr>
+      </w:pPr>
+      <w:r>
+        <w:rPr>
+          <w:b/>
+          <w:bCs/>
+          <w:sz w:val="28"/>
+          <w:szCs w:val="28"/>
+        </w:rPr>
+        <w:lastRenderedPageBreak/>
+        <w:t xml:space="preserve">Crea una carpeta con el nombre </w:t>
+      </w:r>
+      <w:proofErr w:type="spellStart"/>
+      <w:r>
+        <w:rPr>
+          <w:b/>
+          <w:bCs/>
+          <w:sz w:val="28"/>
+          <w:szCs w:val="28"/>
+        </w:rPr>
+        <w:t>javascript</w:t>
+      </w:r>
+      <w:proofErr w:type="spellEnd"/>
+      <w:r>
+        <w:rPr>
+          <w:b/>
+          <w:bCs/>
+          <w:sz w:val="28"/>
+          <w:szCs w:val="28"/>
+        </w:rPr>
+        <w:t>-curso en la ubicación que deseas, en este caso será en mi repositorio de GitHub</w:t>
+      </w:r>
+    </w:p>
+    <w:p>
+      <w:pPr>
+        <w:pStyle w:val="Prrafodelista"/>
+        <w:tabs>
+          <w:tab w:val="left" w:pos="6043"/>
+        </w:tabs>
+        <w:rPr>
+          <w:b/>
+          <w:bCs/>
+          <w:sz w:val="28"/>
+          <w:szCs w:val="28"/>
+        </w:rPr>
+      </w:pPr>
+      <w:r>
+        <w:rPr>
+          <w:b/>
+          <w:bCs/>
+          <w:sz w:val="28"/>
+          <w:szCs w:val="28"/>
+        </w:rPr>
+        <w:drawing>
+          <wp:inline distT="0" distB="0" distL="0" distR="0" wp14:anchorId="6021B339" wp14:editId="32FDD844">
+            <wp:extent cx="5612130" cy="658495"/>
+            <wp:effectExtent l="0" t="0" r="7620" b="8255"/>
+            <wp:docPr id="1764222184" name="Imagen 1"/>
+            <wp:cNvGraphicFramePr>
+              <a:graphicFrameLocks xmlns:a="http://schemas.openxmlformats.org/drawingml/2006/main" noChangeAspect="1"/>
+            </wp:cNvGraphicFramePr>
+            <a:graphic xmlns:a="http://schemas.openxmlformats.org/drawingml/2006/main">
+              <a:graphicData uri="http://schemas.openxmlformats.org/drawingml/2006/picture">
+                <pic:pic xmlns:pic="http://schemas.openxmlformats.org/drawingml/2006/picture">
+                  <pic:nvPicPr>
+                    <pic:cNvPr id="1764222184" name=""/>
+                    <pic:cNvPicPr/>
+                  </pic:nvPicPr>
+                  <pic:blipFill>
+                    <a:blip r:embed="rId7"/>
+                    <a:stretch>
+                      <a:fillRect/>
+                    </a:stretch>
+                  </pic:blipFill>
+                  <pic:spPr>
+                    <a:xfrm>
+                      <a:off x="0" y="0"/>
+                      <a:ext cx="5612130" cy="658495"/>
+                    </a:xfrm>
+                    <a:prstGeom prst="rect">
+                      <a:avLst/>
+                    </a:prstGeom>
+                  </pic:spPr>
+                </pic:pic>
+              </a:graphicData>
+            </a:graphic>
+          </wp:inline>
+        </w:drawing>
+      </w:r>
+    </w:p>
+    <w:p>
+      <w:pPr>
+        <w:pStyle w:val="Prrafodelista"/>
+        <w:tabs>
+          <w:tab w:val="left" w:pos="6043"/>
+        </w:tabs>
+        <w:rPr>
+          <w:b/>
+          <w:bCs/>
+          <w:sz w:val="28"/>
+          <w:szCs w:val="28"/>
+        </w:rPr>
+      </w:pPr>
+    </w:p>
+    <w:p>
+      <w:pPr>
+        <w:pStyle w:val="Prrafodelista"/>
+        <w:numPr>
+          <w:ilvl w:val="0"/>
+          <w:numId w:val="6"/>
+        </w:numPr>
+        <w:tabs>
+          <w:tab w:val="left" w:pos="6043"/>
+        </w:tabs>
+        <w:rPr>
+          <w:b/>
+          <w:bCs/>
+          <w:sz w:val="28"/>
+          <w:szCs w:val="28"/>
+        </w:rPr>
+      </w:pPr>
+      <w:r>
+        <w:rPr>
+          <w:b/>
+          <w:bCs/>
+          <w:sz w:val="28"/>
+          <w:szCs w:val="28"/>
+        </w:rPr>
+        <w:t xml:space="preserve">Abre tu carpeta en tu editor de texto </w:t>
+      </w:r>
+    </w:p>
+    <w:p>
+      <w:pPr>
+        <w:pStyle w:val="Prrafodelista"/>
+        <w:tabs>
+          <w:tab w:val="left" w:pos="6043"/>
+        </w:tabs>
+        <w:rPr>
+          <w:b/>
+          <w:bCs/>
+          <w:sz w:val="28"/>
+          <w:szCs w:val="28"/>
+        </w:rPr>
+      </w:pPr>
+    </w:p>
+    <w:p>
+      <w:pPr>
+        <w:pStyle w:val="Prrafodelista"/>
+        <w:tabs>
+          <w:tab w:val="left" w:pos="6043"/>
+        </w:tabs>
+        <w:rPr>
+          <w:b/>
+          <w:bCs/>
+          <w:sz w:val="28"/>
+          <w:szCs w:val="28"/>
+        </w:rPr>
+      </w:pPr>
+      <w:r>
+        <w:rPr>
+          <w:b/>
+          <w:bCs/>
+          <w:sz w:val="28"/>
+          <w:szCs w:val="28"/>
+        </w:rPr>
+        <w:drawing>
+          <wp:inline distT="0" distB="0" distL="0" distR="0" wp14:anchorId="467B7407" wp14:editId="0BD15A35">
+            <wp:extent cx="5612130" cy="1207135"/>
+            <wp:effectExtent l="0" t="0" r="7620" b="0"/>
+            <wp:docPr id="1746523268" name="Imagen 1"/>
+            <wp:cNvGraphicFramePr>
+              <a:graphicFrameLocks xmlns:a="http://schemas.openxmlformats.org/drawingml/2006/main" noChangeAspect="1"/>
+            </wp:cNvGraphicFramePr>
+            <a:graphic xmlns:a="http://schemas.openxmlformats.org/drawingml/2006/main">
+              <a:graphicData uri="http://schemas.openxmlformats.org/drawingml/2006/picture">
+                <pic:pic xmlns:pic="http://schemas.openxmlformats.org/drawingml/2006/picture">
+                  <pic:nvPicPr>
+                    <pic:cNvPr id="1746523268" name=""/>
+                    <pic:cNvPicPr/>
+                  </pic:nvPicPr>
+                  <pic:blipFill>
+                    <a:blip r:embed="rId8"/>
+                    <a:stretch>
+                      <a:fillRect/>
+                    </a:stretch>
+                  </pic:blipFill>
+                  <pic:spPr>
+                    <a:xfrm>
+                      <a:off x="0" y="0"/>
+                      <a:ext cx="5612130" cy="1207135"/>
+                    </a:xfrm>
+                    <a:prstGeom prst="rect">
+                      <a:avLst/>
+                    </a:prstGeom>
+                  </pic:spPr>
+                </pic:pic>
+              </a:graphicData>
+            </a:graphic>
+          </wp:inline>
+        </w:drawing>
+      </w:r>
+    </w:p>
+    <w:p>
+      <w:pPr>
+        <w:pStyle w:val="Prrafodelista"/>
+        <w:tabs>
+          <w:tab w:val="left" w:pos="6043"/>
+        </w:tabs>
+        <w:rPr>
+          <w:b/>
+          <w:bCs/>
+          <w:sz w:val="28"/>
+          <w:szCs w:val="28"/>
+        </w:rPr>
+      </w:pPr>
+    </w:p>
+    <w:p>
+      <w:pPr>
+        <w:pStyle w:val="Prrafodelista"/>
+        <w:numPr>
+          <w:ilvl w:val="0"/>
+          <w:numId w:val="6"/>
+        </w:numPr>
+        <w:tabs>
+          <w:tab w:val="left" w:pos="6043"/>
+        </w:tabs>
+        <w:rPr>
+          <w:b/>
+          <w:bCs/>
+          <w:sz w:val="28"/>
+          <w:szCs w:val="28"/>
+          <w:u w:val="single"/>
+        </w:rPr>
+      </w:pPr>
+      <w:r>
+        <w:rPr>
+          <w:b/>
+          <w:bCs/>
+          <w:sz w:val="28"/>
+          <w:szCs w:val="28"/>
+        </w:rPr>
+        <w:t xml:space="preserve">En tu navegador, escribe el siguiente texto para crear una ventana en blanco: </w:t>
+      </w:r>
+      <w:r>
+        <w:rPr>
+          <w:b/>
+          <w:bCs/>
+          <w:sz w:val="28"/>
+          <w:szCs w:val="28"/>
+          <w:u w:val="single"/>
+        </w:rPr>
+        <w:t>about: blank</w:t>
+      </w:r>
+      <w:r>
+        <w:rPr>
+          <w:b/>
+          <w:bCs/>
+          <w:sz w:val="28"/>
+          <w:szCs w:val="28"/>
+          <w:u w:val="single"/>
+        </w:rPr>
+        <w:t>.</w:t>
+      </w:r>
+    </w:p>
+    <w:p>
+      <w:pPr>
+        <w:pStyle w:val="Prrafodelista"/>
+        <w:tabs>
+          <w:tab w:val="left" w:pos="6043"/>
+        </w:tabs>
+        <w:rPr>
+          <w:b/>
+          <w:bCs/>
+          <w:sz w:val="28"/>
+          <w:szCs w:val="28"/>
+          <w:u w:val="single"/>
+        </w:rPr>
+      </w:pPr>
+    </w:p>
+    <w:p>
+      <w:pPr>
+        <w:pStyle w:val="Prrafodelista"/>
+        <w:tabs>
+          <w:tab w:val="left" w:pos="6043"/>
+        </w:tabs>
+        <w:rPr>
+          <w:b/>
+          <w:bCs/>
+          <w:sz w:val="28"/>
+          <w:szCs w:val="28"/>
+          <w:u w:val="single"/>
+        </w:rPr>
+      </w:pPr>
+      <w:r>
+        <w:rPr>
+          <w:b/>
+          <w:bCs/>
+          <w:sz w:val="28"/>
+          <w:szCs w:val="28"/>
+          <w:u w:val="single"/>
+        </w:rPr>
+        <w:drawing>
+          <wp:inline distT="0" distB="0" distL="0" distR="0" wp14:anchorId="5A859306" wp14:editId="2CB7B7B2">
+            <wp:extent cx="5612130" cy="2088515"/>
+            <wp:effectExtent l="0" t="0" r="7620" b="6985"/>
+            <wp:docPr id="398091132" name="Imagen 1"/>
+            <wp:cNvGraphicFramePr>
+              <a:graphicFrameLocks xmlns:a="http://schemas.openxmlformats.org/drawingml/2006/main" noChangeAspect="1"/>
+            </wp:cNvGraphicFramePr>
+            <a:graphic xmlns:a="http://schemas.openxmlformats.org/drawingml/2006/main">
+              <a:graphicData uri="http://schemas.openxmlformats.org/drawingml/2006/picture">
+                <pic:pic xmlns:pic="http://schemas.openxmlformats.org/drawingml/2006/picture">
+                  <pic:nvPicPr>
+                    <pic:cNvPr id="398091132" name=""/>
+                    <pic:cNvPicPr/>
+                  </pic:nvPicPr>
+                  <pic:blipFill>
+                    <a:blip r:embed="rId9"/>
+                    <a:stretch>
+                      <a:fillRect/>
+                    </a:stretch>
+                  </pic:blipFill>
+                  <pic:spPr>
+                    <a:xfrm>
+                      <a:off x="0" y="0"/>
+                      <a:ext cx="5612130" cy="2088515"/>
+                    </a:xfrm>
+                    <a:prstGeom prst="rect">
+                      <a:avLst/>
+                    </a:prstGeom>
+                  </pic:spPr>
+                </pic:pic>
+              </a:graphicData>
+            </a:graphic>
+          </wp:inline>
+        </w:drawing>
+      </w:r>
+    </w:p>
+    <w:p>
+      <w:pPr>
+        <w:pStyle w:val="Prrafodelista"/>
+        <w:tabs>
+          <w:tab w:val="left" w:pos="6043"/>
+        </w:tabs>
+        <w:rPr>
+          <w:b/>
+          <w:bCs/>
+          <w:sz w:val="28"/>
+          <w:szCs w:val="28"/>
+          <w:u w:val="single"/>
+        </w:rPr>
+      </w:pPr>
+    </w:p>
+    <w:p>
+      <w:pPr>
+        <w:pStyle w:val="Prrafodelista"/>
+        <w:numPr>
+          <w:ilvl w:val="0"/>
+          <w:numId w:val="6"/>
+        </w:numPr>
+        <w:tabs>
+          <w:tab w:val="left" w:pos="6043"/>
+        </w:tabs>
+        <w:rPr>
+          <w:b/>
+          <w:bCs/>
+          <w:sz w:val="28"/>
+          <w:szCs w:val="28"/>
+        </w:rPr>
+      </w:pPr>
+      <w:r>
+        <w:rPr>
+          <w:b/>
+          <w:bCs/>
+          <w:sz w:val="28"/>
+          <w:szCs w:val="28"/>
+        </w:rPr>
+        <w:t>Después habilita las opciones de desarrollador</w:t>
+      </w:r>
+      <w:r>
+        <w:rPr>
+          <w:b/>
+          <w:bCs/>
+          <w:sz w:val="28"/>
+          <w:szCs w:val="28"/>
+        </w:rPr>
+        <w:t>. Se</w:t>
+      </w:r>
+      <w:r>
+        <w:rPr>
+          <w:b/>
+          <w:bCs/>
+          <w:sz w:val="28"/>
+          <w:szCs w:val="28"/>
+        </w:rPr>
+        <w:t>leccionando los 3 puntos</w:t>
+      </w:r>
+      <w:r>
+        <w:rPr>
+          <w:b/>
+          <w:bCs/>
+          <w:sz w:val="28"/>
+          <w:szCs w:val="28"/>
+        </w:rPr>
+        <w:t>, seguido de más herramientas y después herramientas de desarrollador</w:t>
+      </w:r>
+      <w:r>
+        <w:rPr>
+          <w:b/>
+          <w:bCs/>
+          <w:sz w:val="28"/>
+          <w:szCs w:val="28"/>
+        </w:rPr>
+        <w:t>.</w:t>
+      </w:r>
+    </w:p>
+    <w:p>
+      <w:pPr>
+        <w:pStyle w:val="Prrafodelista"/>
+        <w:tabs>
+          <w:tab w:val="left" w:pos="6043"/>
+        </w:tabs>
+        <w:rPr>
+          <w:b/>
+          <w:bCs/>
+          <w:sz w:val="28"/>
+          <w:szCs w:val="28"/>
+        </w:rPr>
+      </w:pPr>
+      <w:r>
+        <w:rPr>
+          <w:b/>
+          <w:bCs/>
+          <w:sz w:val="28"/>
+          <w:szCs w:val="28"/>
+        </w:rPr>
+        <w:lastRenderedPageBreak/>
+        <w:drawing>
+          <wp:inline distT="0" distB="0" distL="0" distR="0" wp14:anchorId="250D1F69" wp14:editId="7764C904">
+            <wp:extent cx="5612130" cy="5404485"/>
+            <wp:effectExtent l="0" t="0" r="7620" b="5715"/>
+            <wp:docPr id="309678173" name="Imagen 1"/>
+            <wp:cNvGraphicFramePr>
+              <a:graphicFrameLocks xmlns:a="http://schemas.openxmlformats.org/drawingml/2006/main" noChangeAspect="1"/>
+            </wp:cNvGraphicFramePr>
+            <a:graphic xmlns:a="http://schemas.openxmlformats.org/drawingml/2006/main">
+              <a:graphicData uri="http://schemas.openxmlformats.org/drawingml/2006/picture">
+                <pic:pic xmlns:pic="http://schemas.openxmlformats.org/drawingml/2006/picture">
+                  <pic:nvPicPr>
+                    <pic:cNvPr id="309678173" name=""/>
+                    <pic:cNvPicPr/>
+                  </pic:nvPicPr>
+                  <pic:blipFill>
+                    <a:blip r:embed="rId10"/>
+                    <a:stretch>
+                      <a:fillRect/>
+                    </a:stretch>
+                  </pic:blipFill>
+                  <pic:spPr>
+                    <a:xfrm>
+                      <a:off x="0" y="0"/>
+                      <a:ext cx="5612130" cy="5404485"/>
+                    </a:xfrm>
+                    <a:prstGeom prst="rect">
+                      <a:avLst/>
+                    </a:prstGeom>
+                  </pic:spPr>
+                </pic:pic>
+              </a:graphicData>
+            </a:graphic>
+          </wp:inline>
+        </w:drawing>
+      </w:r>
+    </w:p>
+    <w:p>
+      <w:pPr>
+        <w:pStyle w:val="Prrafodelista"/>
+        <w:tabs>
+          <w:tab w:val="left" w:pos="6043"/>
+        </w:tabs>
+        <w:rPr>
+          <w:b/>
+          <w:bCs/>
+          <w:sz w:val="28"/>
+          <w:szCs w:val="28"/>
+        </w:rPr>
+      </w:pPr>
+    </w:p>
+    <w:p>
+      <w:pPr>
+        <w:pStyle w:val="Prrafodelista"/>
+        <w:tabs>
+          <w:tab w:val="left" w:pos="6043"/>
+        </w:tabs>
+        <w:rPr>
+          <w:b/>
+          <w:bCs/>
+          <w:sz w:val="28"/>
+          <w:szCs w:val="28"/>
+        </w:rPr>
+      </w:pPr>
+    </w:p>
+    <w:p>
+      <w:pPr>
+        <w:pStyle w:val="Prrafodelista"/>
+        <w:tabs>
+          <w:tab w:val="left" w:pos="6043"/>
+        </w:tabs>
+        <w:rPr>
+          <w:b/>
+          <w:bCs/>
+          <w:sz w:val="28"/>
+          <w:szCs w:val="28"/>
+        </w:rPr>
+      </w:pPr>
     </w:p>
     <w:sectPr>
       <w:pgSz w:w="12240" w:h="15840"/>
       <w:pgMar w:top="1417" w:right="1701" w:bottom="1417" w:left="1701" w:header="709" w:footer="709" w:gutter="0"/>
+      <w:pgBorders w:offsetFrom="page">
+        <w:top w:val="single" w:sz="4" w:space="24" w:color="auto"/>
+        <w:left w:val="single" w:sz="4" w:space="24" w:color="auto"/>
+        <w:bottom w:val="single" w:sz="4" w:space="24" w:color="auto"/>
+        <w:right w:val="single" w:sz="4" w:space="24" w:color="auto"/>
+      </w:pgBorders>
       <w:cols w:space="708"/>
       <w:docGrid w:linePitch="360"/>
     </w:sectPr>
   </w:body>
 </w:document>
+</file>
+
+<file path=word/numbering.xml><?xml version="1.0" encoding="utf-8"?>
+<w:numbering xmlns:wpc="http://schemas.microsoft.com/office/word/2010/wordprocessingCanvas" xmlns:cx="http://schemas.microsoft.com/office/drawing/2014/chartex" xmlns:cx1="http://schemas.microsoft.com/office/drawing/2015/9/8/chartex" xmlns:cx2="http://schemas.microsoft.com/office/drawing/2015/10/21/chartex" xmlns:cx3="http://schemas.microsoft.com/office/drawing/2016/5/9/chartex" xmlns:cx4="http://schemas.microsoft.com/office/drawing/2016/5/10/chartex" xmlns:cx5="http://schemas.microsoft.com/office/drawing/2016/5/11/chartex" xmlns:cx6="http://schemas.microsoft.com/office/drawing/2016/5/12/chartex" xmlns:cx7="http://schemas.microsoft.com/office/drawing/2016/5/13/chartex" xmlns:cx8="http://schemas.microsoft.com/office/drawing/2016/5/14/chartex" xmlns:mc="http://schemas.openxmlformats.org/markup-compatibility/2006" xmlns:aink="http://schemas.microsoft.com/office/drawing/2016/ink" xmlns:am3d="http://schemas.microsoft.com/office/drawing/2017/model3d" xmlns:o="urn:schemas-microsoft-com:office:office" xmlns:oel="http://schemas.microsoft.com/office/2019/extlst" xmlns:r="http://schemas.openxmlformats.org/officeDocument/2006/relationships" xmlns:m="http://schemas.openxmlformats.org/officeDocument/2006/math" xmlns:v="urn:schemas-microsoft-com:vml" xmlns:wp14="http://schemas.microsoft.com/office/word/2010/wordprocessingDrawing" xmlns:wp="http://schemas.openxmlformats.org/drawingml/2006/wordprocessingDrawing" xmlns:w10="urn:schemas-microsoft-com:office:word" xmlns:w="http://schemas.openxmlformats.org/wordprocessingml/2006/main" xmlns:w14="http://schemas.microsoft.com/office/word/2010/wordml" xmlns:w15="http://schemas.microsoft.com/office/word/2012/wordml" xmlns:w16cex="http://schemas.microsoft.com/office/word/2018/wordml/cex" xmlns:w16cid="http://schemas.microsoft.com/office/word/2016/wordml/cid" xmlns:w16="http://schemas.microsoft.com/office/word/2018/wordml" xmlns:w16du="http://schemas.microsoft.com/office/word/2023/wordml/word16du" xmlns:w16sdtdh="http://schemas.microsoft.com/office/word/2020/wordml/sdtdatahash" xmlns:w16se="http://schemas.microsoft.com/office/word/2015/wordml/symex" xmlns:wpg="http://schemas.microsoft.com/office/word/2010/wordprocessingGroup" xmlns:wpi="http://schemas.microsoft.com/office/word/2010/wordprocessingInk" xmlns:wne="http://schemas.microsoft.com/office/word/2006/wordml" xmlns:wps="http://schemas.microsoft.com/office/word/2010/wordprocessingShape" mc:Ignorable="w14 w15 w16se w16cid w16 w16cex w16sdtdh w16du wp14">
+  <w:abstractNum w:abstractNumId="0" w15:restartNumberingAfterBreak="0">
+    <w:nsid w:val="12A31DE8"/>
+    <w:multiLevelType w:val="hybridMultilevel"/>
+    <w:tmpl w:val="4DAE90E2"/>
+    <w:lvl w:ilvl="0" w:tplc="080A0001">
+      <w:start w:val="1"/>
+      <w:numFmt w:val="bullet"/>
+      <w:lvlText w:val=""/>
+      <w:lvlJc w:val="left"/>
+      <w:pPr>
+        <w:ind w:left="720" w:hanging="360"/>
+      </w:pPr>
+      <w:rPr>
+        <w:rFonts w:ascii="Symbol" w:hAnsi="Symbol" w:hint="default"/>
+      </w:rPr>
+    </w:lvl>
+    <w:lvl w:ilvl="1" w:tplc="080A0003" w:tentative="1">
+      <w:start w:val="1"/>
+      <w:numFmt w:val="bullet"/>
+      <w:lvlText w:val="o"/>
+      <w:lvlJc w:val="left"/>
+      <w:pPr>
+        <w:ind w:left="1440" w:hanging="360"/>
+      </w:pPr>
+      <w:rPr>
+        <w:rFonts w:ascii="Courier New" w:hAnsi="Courier New" w:cs="Courier New" w:hint="default"/>
+      </w:rPr>
+    </w:lvl>
+    <w:lvl w:ilvl="2" w:tplc="080A0005" w:tentative="1">
+      <w:start w:val="1"/>
+      <w:numFmt w:val="bullet"/>
+      <w:lvlText w:val=""/>
+      <w:lvlJc w:val="left"/>
+      <w:pPr>
+        <w:ind w:left="2160" w:hanging="360"/>
+      </w:pPr>
+      <w:rPr>
+        <w:rFonts w:ascii="Wingdings" w:hAnsi="Wingdings" w:hint="default"/>
+      </w:rPr>
+    </w:lvl>
+    <w:lvl w:ilvl="3" w:tplc="080A0001" w:tentative="1">
+      <w:start w:val="1"/>
+      <w:numFmt w:val="bullet"/>
+      <w:lvlText w:val=""/>
+      <w:lvlJc w:val="left"/>
+      <w:pPr>
+        <w:ind w:left="2880" w:hanging="360"/>
+      </w:pPr>
+      <w:rPr>
+        <w:rFonts w:ascii="Symbol" w:hAnsi="Symbol" w:hint="default"/>
+      </w:rPr>
+    </w:lvl>
+    <w:lvl w:ilvl="4" w:tplc="080A0003" w:tentative="1">
+      <w:start w:val="1"/>
+      <w:numFmt w:val="bullet"/>
+      <w:lvlText w:val="o"/>
+      <w:lvlJc w:val="left"/>
+      <w:pPr>
+        <w:ind w:left="3600" w:hanging="360"/>
+      </w:pPr>
+      <w:rPr>
+        <w:rFonts w:ascii="Courier New" w:hAnsi="Courier New" w:cs="Courier New" w:hint="default"/>
+      </w:rPr>
+    </w:lvl>
+    <w:lvl w:ilvl="5" w:tplc="080A0005" w:tentative="1">
+      <w:start w:val="1"/>
+      <w:numFmt w:val="bullet"/>
+      <w:lvlText w:val=""/>
+      <w:lvlJc w:val="left"/>
+      <w:pPr>
+        <w:ind w:left="4320" w:hanging="360"/>
+      </w:pPr>
+      <w:rPr>
+        <w:rFonts w:ascii="Wingdings" w:hAnsi="Wingdings" w:hint="default"/>
+      </w:rPr>
+    </w:lvl>
+    <w:lvl w:ilvl="6" w:tplc="080A0001" w:tentative="1">
+      <w:start w:val="1"/>
+      <w:numFmt w:val="bullet"/>
+      <w:lvlText w:val=""/>
+      <w:lvlJc w:val="left"/>
+      <w:pPr>
+        <w:ind w:left="5040" w:hanging="360"/>
+      </w:pPr>
+      <w:rPr>
+        <w:rFonts w:ascii="Symbol" w:hAnsi="Symbol" w:hint="default"/>
+      </w:rPr>
+    </w:lvl>
+    <w:lvl w:ilvl="7" w:tplc="080A0003" w:tentative="1">
+      <w:start w:val="1"/>
+      <w:numFmt w:val="bullet"/>
+      <w:lvlText w:val="o"/>
+      <w:lvlJc w:val="left"/>
+      <w:pPr>
+        <w:ind w:left="5760" w:hanging="360"/>
+      </w:pPr>
+      <w:rPr>
+        <w:rFonts w:ascii="Courier New" w:hAnsi="Courier New" w:cs="Courier New" w:hint="default"/>
+      </w:rPr>
+    </w:lvl>
+    <w:lvl w:ilvl="8" w:tplc="080A0005" w:tentative="1">
+      <w:start w:val="1"/>
+      <w:numFmt w:val="bullet"/>
+      <w:lvlText w:val=""/>
+      <w:lvlJc w:val="left"/>
+      <w:pPr>
+        <w:ind w:left="6480" w:hanging="360"/>
+      </w:pPr>
+      <w:rPr>
+        <w:rFonts w:ascii="Wingdings" w:hAnsi="Wingdings" w:hint="default"/>
+      </w:rPr>
+    </w:lvl>
+  </w:abstractNum>
+  <w:abstractNum w:abstractNumId="1" w15:restartNumberingAfterBreak="0">
+    <w:nsid w:val="21A7400E"/>
+    <w:multiLevelType w:val="hybridMultilevel"/>
+    <w:tmpl w:val="3D6E2244"/>
+    <w:lvl w:ilvl="0" w:tplc="080A000F">
+      <w:start w:val="1"/>
+      <w:numFmt w:val="decimal"/>
+      <w:lvlText w:val="%1."/>
+      <w:lvlJc w:val="left"/>
+      <w:pPr>
+        <w:ind w:left="2136" w:hanging="360"/>
+      </w:pPr>
+    </w:lvl>
+    <w:lvl w:ilvl="1" w:tplc="080A0019" w:tentative="1">
+      <w:start w:val="1"/>
+      <w:numFmt w:val="lowerLetter"/>
+      <w:lvlText w:val="%2."/>
+      <w:lvlJc w:val="left"/>
+      <w:pPr>
+        <w:ind w:left="2856" w:hanging="360"/>
+      </w:pPr>
+    </w:lvl>
+    <w:lvl w:ilvl="2" w:tplc="080A001B" w:tentative="1">
+      <w:start w:val="1"/>
+      <w:numFmt w:val="lowerRoman"/>
+      <w:lvlText w:val="%3."/>
+      <w:lvlJc w:val="right"/>
+      <w:pPr>
+        <w:ind w:left="3576" w:hanging="180"/>
+      </w:pPr>
+    </w:lvl>
+    <w:lvl w:ilvl="3" w:tplc="080A000F" w:tentative="1">
+      <w:start w:val="1"/>
+      <w:numFmt w:val="decimal"/>
+      <w:lvlText w:val="%4."/>
+      <w:lvlJc w:val="left"/>
+      <w:pPr>
+        <w:ind w:left="4296" w:hanging="360"/>
+      </w:pPr>
+    </w:lvl>
+    <w:lvl w:ilvl="4" w:tplc="080A0019" w:tentative="1">
+      <w:start w:val="1"/>
+      <w:numFmt w:val="lowerLetter"/>
+      <w:lvlText w:val="%5."/>
+      <w:lvlJc w:val="left"/>
+      <w:pPr>
+        <w:ind w:left="5016" w:hanging="360"/>
+      </w:pPr>
+    </w:lvl>
+    <w:lvl w:ilvl="5" w:tplc="080A001B" w:tentative="1">
+      <w:start w:val="1"/>
+      <w:numFmt w:val="lowerRoman"/>
+      <w:lvlText w:val="%6."/>
+      <w:lvlJc w:val="right"/>
+      <w:pPr>
+        <w:ind w:left="5736" w:hanging="180"/>
+      </w:pPr>
+    </w:lvl>
+    <w:lvl w:ilvl="6" w:tplc="080A000F" w:tentative="1">
+      <w:start w:val="1"/>
+      <w:numFmt w:val="decimal"/>
+      <w:lvlText w:val="%7."/>
+      <w:lvlJc w:val="left"/>
+      <w:pPr>
+        <w:ind w:left="6456" w:hanging="360"/>
+      </w:pPr>
+    </w:lvl>
+    <w:lvl w:ilvl="7" w:tplc="080A0019" w:tentative="1">
+      <w:start w:val="1"/>
+      <w:numFmt w:val="lowerLetter"/>
+      <w:lvlText w:val="%8."/>
+      <w:lvlJc w:val="left"/>
+      <w:pPr>
+        <w:ind w:left="7176" w:hanging="360"/>
+      </w:pPr>
+    </w:lvl>
+    <w:lvl w:ilvl="8" w:tplc="080A001B" w:tentative="1">
+      <w:start w:val="1"/>
+      <w:numFmt w:val="lowerRoman"/>
+      <w:lvlText w:val="%9."/>
+      <w:lvlJc w:val="right"/>
+      <w:pPr>
+        <w:ind w:left="7896" w:hanging="180"/>
+      </w:pPr>
+    </w:lvl>
+  </w:abstractNum>
+  <w:abstractNum w:abstractNumId="2" w15:restartNumberingAfterBreak="0">
+    <w:nsid w:val="22C47651"/>
+    <w:multiLevelType w:val="hybridMultilevel"/>
+    <w:tmpl w:val="785E2076"/>
+    <w:lvl w:ilvl="0" w:tplc="080A000F">
+      <w:start w:val="1"/>
+      <w:numFmt w:val="decimal"/>
+      <w:lvlText w:val="%1."/>
+      <w:lvlJc w:val="left"/>
+      <w:pPr>
+        <w:ind w:left="720" w:hanging="360"/>
+      </w:pPr>
+      <w:rPr>
+        <w:rFonts w:hint="default"/>
+      </w:rPr>
+    </w:lvl>
+    <w:lvl w:ilvl="1" w:tplc="080A0019" w:tentative="1">
+      <w:start w:val="1"/>
+      <w:numFmt w:val="lowerLetter"/>
+      <w:lvlText w:val="%2."/>
+      <w:lvlJc w:val="left"/>
+      <w:pPr>
+        <w:ind w:left="1440" w:hanging="360"/>
+      </w:pPr>
+    </w:lvl>
+    <w:lvl w:ilvl="2" w:tplc="080A001B" w:tentative="1">
+      <w:start w:val="1"/>
+      <w:numFmt w:val="lowerRoman"/>
+      <w:lvlText w:val="%3."/>
+      <w:lvlJc w:val="right"/>
+      <w:pPr>
+        <w:ind w:left="2160" w:hanging="180"/>
+      </w:pPr>
+    </w:lvl>
+    <w:lvl w:ilvl="3" w:tplc="080A000F" w:tentative="1">
+      <w:start w:val="1"/>
+      <w:numFmt w:val="decimal"/>
+      <w:lvlText w:val="%4."/>
+      <w:lvlJc w:val="left"/>
+      <w:pPr>
+        <w:ind w:left="2880" w:hanging="360"/>
+      </w:pPr>
+    </w:lvl>
+    <w:lvl w:ilvl="4" w:tplc="080A0019" w:tentative="1">
+      <w:start w:val="1"/>
+      <w:numFmt w:val="lowerLetter"/>
+      <w:lvlText w:val="%5."/>
+      <w:lvlJc w:val="left"/>
+      <w:pPr>
+        <w:ind w:left="3600" w:hanging="360"/>
+      </w:pPr>
+    </w:lvl>
+    <w:lvl w:ilvl="5" w:tplc="080A001B" w:tentative="1">
+      <w:start w:val="1"/>
+      <w:numFmt w:val="lowerRoman"/>
+      <w:lvlText w:val="%6."/>
+      <w:lvlJc w:val="right"/>
+      <w:pPr>
+        <w:ind w:left="4320" w:hanging="180"/>
+      </w:pPr>
+    </w:lvl>
+    <w:lvl w:ilvl="6" w:tplc="080A000F" w:tentative="1">
+      <w:start w:val="1"/>
+      <w:numFmt w:val="decimal"/>
+      <w:lvlText w:val="%7."/>
+      <w:lvlJc w:val="left"/>
+      <w:pPr>
+        <w:ind w:left="5040" w:hanging="360"/>
+      </w:pPr>
+    </w:lvl>
+    <w:lvl w:ilvl="7" w:tplc="080A0019" w:tentative="1">
+      <w:start w:val="1"/>
+      <w:numFmt w:val="lowerLetter"/>
+      <w:lvlText w:val="%8."/>
+      <w:lvlJc w:val="left"/>
+      <w:pPr>
+        <w:ind w:left="5760" w:hanging="360"/>
+      </w:pPr>
+    </w:lvl>
+    <w:lvl w:ilvl="8" w:tplc="080A001B" w:tentative="1">
+      <w:start w:val="1"/>
+      <w:numFmt w:val="lowerRoman"/>
+      <w:lvlText w:val="%9."/>
+      <w:lvlJc w:val="right"/>
+      <w:pPr>
+        <w:ind w:left="6480" w:hanging="180"/>
+      </w:pPr>
+    </w:lvl>
+  </w:abstractNum>
+  <w:abstractNum w:abstractNumId="3" w15:restartNumberingAfterBreak="0">
+    <w:nsid w:val="2D414624"/>
+    <w:multiLevelType w:val="hybridMultilevel"/>
+    <w:tmpl w:val="892841F4"/>
+    <w:lvl w:ilvl="0" w:tplc="7B387F6A">
+      <w:start w:val="1"/>
+      <w:numFmt w:val="decimal"/>
+      <w:lvlText w:val="%1."/>
+      <w:lvlJc w:val="left"/>
+      <w:pPr>
+        <w:ind w:left="1428" w:hanging="360"/>
+      </w:pPr>
+      <w:rPr>
+        <w:rFonts w:hint="default"/>
+      </w:rPr>
+    </w:lvl>
+    <w:lvl w:ilvl="1" w:tplc="080A0019" w:tentative="1">
+      <w:start w:val="1"/>
+      <w:numFmt w:val="lowerLetter"/>
+      <w:lvlText w:val="%2."/>
+      <w:lvlJc w:val="left"/>
+      <w:pPr>
+        <w:ind w:left="2148" w:hanging="360"/>
+      </w:pPr>
+    </w:lvl>
+    <w:lvl w:ilvl="2" w:tplc="080A001B" w:tentative="1">
+      <w:start w:val="1"/>
+      <w:numFmt w:val="lowerRoman"/>
+      <w:lvlText w:val="%3."/>
+      <w:lvlJc w:val="right"/>
+      <w:pPr>
+        <w:ind w:left="2868" w:hanging="180"/>
+      </w:pPr>
+    </w:lvl>
+    <w:lvl w:ilvl="3" w:tplc="080A000F" w:tentative="1">
+      <w:start w:val="1"/>
+      <w:numFmt w:val="decimal"/>
+      <w:lvlText w:val="%4."/>
+      <w:lvlJc w:val="left"/>
+      <w:pPr>
+        <w:ind w:left="3588" w:hanging="360"/>
+      </w:pPr>
+    </w:lvl>
+    <w:lvl w:ilvl="4" w:tplc="080A0019" w:tentative="1">
+      <w:start w:val="1"/>
+      <w:numFmt w:val="lowerLetter"/>
+      <w:lvlText w:val="%5."/>
+      <w:lvlJc w:val="left"/>
+      <w:pPr>
+        <w:ind w:left="4308" w:hanging="360"/>
+      </w:pPr>
+    </w:lvl>
+    <w:lvl w:ilvl="5" w:tplc="080A001B" w:tentative="1">
+      <w:start w:val="1"/>
+      <w:numFmt w:val="lowerRoman"/>
+      <w:lvlText w:val="%6."/>
+      <w:lvlJc w:val="right"/>
+      <w:pPr>
+        <w:ind w:left="5028" w:hanging="180"/>
+      </w:pPr>
+    </w:lvl>
+    <w:lvl w:ilvl="6" w:tplc="080A000F" w:tentative="1">
+      <w:start w:val="1"/>
+      <w:numFmt w:val="decimal"/>
+      <w:lvlText w:val="%7."/>
+      <w:lvlJc w:val="left"/>
+      <w:pPr>
+        <w:ind w:left="5748" w:hanging="360"/>
+      </w:pPr>
+    </w:lvl>
+    <w:lvl w:ilvl="7" w:tplc="080A0019" w:tentative="1">
+      <w:start w:val="1"/>
+      <w:numFmt w:val="lowerLetter"/>
+      <w:lvlText w:val="%8."/>
+      <w:lvlJc w:val="left"/>
+      <w:pPr>
+        <w:ind w:left="6468" w:hanging="360"/>
+      </w:pPr>
+    </w:lvl>
+    <w:lvl w:ilvl="8" w:tplc="080A001B" w:tentative="1">
+      <w:start w:val="1"/>
+      <w:numFmt w:val="lowerRoman"/>
+      <w:lvlText w:val="%9."/>
+      <w:lvlJc w:val="right"/>
+      <w:pPr>
+        <w:ind w:left="7188" w:hanging="180"/>
+      </w:pPr>
+    </w:lvl>
+  </w:abstractNum>
+  <w:abstractNum w:abstractNumId="4" w15:restartNumberingAfterBreak="0">
+    <w:nsid w:val="570A512F"/>
+    <w:multiLevelType w:val="hybridMultilevel"/>
+    <w:tmpl w:val="FB7EC8FA"/>
+    <w:lvl w:ilvl="0" w:tplc="080A000F">
+      <w:start w:val="1"/>
+      <w:numFmt w:val="decimal"/>
+      <w:lvlText w:val="%1."/>
+      <w:lvlJc w:val="left"/>
+      <w:pPr>
+        <w:ind w:left="1428" w:hanging="360"/>
+      </w:pPr>
+    </w:lvl>
+    <w:lvl w:ilvl="1" w:tplc="080A0019" w:tentative="1">
+      <w:start w:val="1"/>
+      <w:numFmt w:val="lowerLetter"/>
+      <w:lvlText w:val="%2."/>
+      <w:lvlJc w:val="left"/>
+      <w:pPr>
+        <w:ind w:left="2148" w:hanging="360"/>
+      </w:pPr>
+    </w:lvl>
+    <w:lvl w:ilvl="2" w:tplc="080A001B" w:tentative="1">
+      <w:start w:val="1"/>
+      <w:numFmt w:val="lowerRoman"/>
+      <w:lvlText w:val="%3."/>
+      <w:lvlJc w:val="right"/>
+      <w:pPr>
+        <w:ind w:left="2868" w:hanging="180"/>
+      </w:pPr>
+    </w:lvl>
+    <w:lvl w:ilvl="3" w:tplc="080A000F" w:tentative="1">
+      <w:start w:val="1"/>
+      <w:numFmt w:val="decimal"/>
+      <w:lvlText w:val="%4."/>
+      <w:lvlJc w:val="left"/>
+      <w:pPr>
+        <w:ind w:left="3588" w:hanging="360"/>
+      </w:pPr>
+    </w:lvl>
+    <w:lvl w:ilvl="4" w:tplc="080A0019" w:tentative="1">
+      <w:start w:val="1"/>
+      <w:numFmt w:val="lowerLetter"/>
+      <w:lvlText w:val="%5."/>
+      <w:lvlJc w:val="left"/>
+      <w:pPr>
+        <w:ind w:left="4308" w:hanging="360"/>
+      </w:pPr>
+    </w:lvl>
+    <w:lvl w:ilvl="5" w:tplc="080A001B" w:tentative="1">
+      <w:start w:val="1"/>
+      <w:numFmt w:val="lowerRoman"/>
+      <w:lvlText w:val="%6."/>
+      <w:lvlJc w:val="right"/>
+      <w:pPr>
+        <w:ind w:left="5028" w:hanging="180"/>
+      </w:pPr>
+    </w:lvl>
+    <w:lvl w:ilvl="6" w:tplc="080A000F" w:tentative="1">
+      <w:start w:val="1"/>
+      <w:numFmt w:val="decimal"/>
+      <w:lvlText w:val="%7."/>
+      <w:lvlJc w:val="left"/>
+      <w:pPr>
+        <w:ind w:left="5748" w:hanging="360"/>
+      </w:pPr>
+    </w:lvl>
+    <w:lvl w:ilvl="7" w:tplc="080A0019" w:tentative="1">
+      <w:start w:val="1"/>
+      <w:numFmt w:val="lowerLetter"/>
+      <w:lvlText w:val="%8."/>
+      <w:lvlJc w:val="left"/>
+      <w:pPr>
+        <w:ind w:left="6468" w:hanging="360"/>
+      </w:pPr>
+    </w:lvl>
+    <w:lvl w:ilvl="8" w:tplc="080A001B" w:tentative="1">
+      <w:start w:val="1"/>
+      <w:numFmt w:val="lowerRoman"/>
+      <w:lvlText w:val="%9."/>
+      <w:lvlJc w:val="right"/>
+      <w:pPr>
+        <w:ind w:left="7188" w:hanging="180"/>
+      </w:pPr>
+    </w:lvl>
+  </w:abstractNum>
+  <w:abstractNum w:abstractNumId="5" w15:restartNumberingAfterBreak="0">
+    <w:nsid w:val="65CC1BF0"/>
+    <w:multiLevelType w:val="hybridMultilevel"/>
+    <w:tmpl w:val="0D1419FE"/>
+    <w:lvl w:ilvl="0" w:tplc="080A0001">
+      <w:start w:val="1"/>
+      <w:numFmt w:val="bullet"/>
+      <w:lvlText w:val=""/>
+      <w:lvlJc w:val="left"/>
+      <w:pPr>
+        <w:ind w:left="720" w:hanging="360"/>
+      </w:pPr>
+      <w:rPr>
+        <w:rFonts w:ascii="Symbol" w:hAnsi="Symbol" w:hint="default"/>
+      </w:rPr>
+    </w:lvl>
+    <w:lvl w:ilvl="1" w:tplc="080A0003" w:tentative="1">
+      <w:start w:val="1"/>
+      <w:numFmt w:val="bullet"/>
+      <w:lvlText w:val="o"/>
+      <w:lvlJc w:val="left"/>
+      <w:pPr>
+        <w:ind w:left="1440" w:hanging="360"/>
+      </w:pPr>
+      <w:rPr>
+        <w:rFonts w:ascii="Courier New" w:hAnsi="Courier New" w:cs="Courier New" w:hint="default"/>
+      </w:rPr>
+    </w:lvl>
+    <w:lvl w:ilvl="2" w:tplc="080A0005" w:tentative="1">
+      <w:start w:val="1"/>
+      <w:numFmt w:val="bullet"/>
+      <w:lvlText w:val=""/>
+      <w:lvlJc w:val="left"/>
+      <w:pPr>
+        <w:ind w:left="2160" w:hanging="360"/>
+      </w:pPr>
+      <w:rPr>
+        <w:rFonts w:ascii="Wingdings" w:hAnsi="Wingdings" w:hint="default"/>
+      </w:rPr>
+    </w:lvl>
+    <w:lvl w:ilvl="3" w:tplc="080A0001" w:tentative="1">
+      <w:start w:val="1"/>
+      <w:numFmt w:val="bullet"/>
+      <w:lvlText w:val=""/>
+      <w:lvlJc w:val="left"/>
+      <w:pPr>
+        <w:ind w:left="2880" w:hanging="360"/>
+      </w:pPr>
+      <w:rPr>
+        <w:rFonts w:ascii="Symbol" w:hAnsi="Symbol" w:hint="default"/>
+      </w:rPr>
+    </w:lvl>
+    <w:lvl w:ilvl="4" w:tplc="080A0003" w:tentative="1">
+      <w:start w:val="1"/>
+      <w:numFmt w:val="bullet"/>
+      <w:lvlText w:val="o"/>
+      <w:lvlJc w:val="left"/>
+      <w:pPr>
+        <w:ind w:left="3600" w:hanging="360"/>
+      </w:pPr>
+      <w:rPr>
+        <w:rFonts w:ascii="Courier New" w:hAnsi="Courier New" w:cs="Courier New" w:hint="default"/>
+      </w:rPr>
+    </w:lvl>
+    <w:lvl w:ilvl="5" w:tplc="080A0005" w:tentative="1">
+      <w:start w:val="1"/>
+      <w:numFmt w:val="bullet"/>
+      <w:lvlText w:val=""/>
+      <w:lvlJc w:val="left"/>
+      <w:pPr>
+        <w:ind w:left="4320" w:hanging="360"/>
+      </w:pPr>
+      <w:rPr>
+        <w:rFonts w:ascii="Wingdings" w:hAnsi="Wingdings" w:hint="default"/>
+      </w:rPr>
+    </w:lvl>
+    <w:lvl w:ilvl="6" w:tplc="080A0001" w:tentative="1">
+      <w:start w:val="1"/>
+      <w:numFmt w:val="bullet"/>
+      <w:lvlText w:val=""/>
+      <w:lvlJc w:val="left"/>
+      <w:pPr>
+        <w:ind w:left="5040" w:hanging="360"/>
+      </w:pPr>
+      <w:rPr>
+        <w:rFonts w:ascii="Symbol" w:hAnsi="Symbol" w:hint="default"/>
+      </w:rPr>
+    </w:lvl>
+    <w:lvl w:ilvl="7" w:tplc="080A0003" w:tentative="1">
+      <w:start w:val="1"/>
+      <w:numFmt w:val="bullet"/>
+      <w:lvlText w:val="o"/>
+      <w:lvlJc w:val="left"/>
+      <w:pPr>
+        <w:ind w:left="5760" w:hanging="360"/>
+      </w:pPr>
+      <w:rPr>
+        <w:rFonts w:ascii="Courier New" w:hAnsi="Courier New" w:cs="Courier New" w:hint="default"/>
+      </w:rPr>
+    </w:lvl>
+    <w:lvl w:ilvl="8" w:tplc="080A0005" w:tentative="1">
+      <w:start w:val="1"/>
+      <w:numFmt w:val="bullet"/>
+      <w:lvlText w:val=""/>
+      <w:lvlJc w:val="left"/>
+      <w:pPr>
+        <w:ind w:left="6480" w:hanging="360"/>
+      </w:pPr>
+      <w:rPr>
+        <w:rFonts w:ascii="Wingdings" w:hAnsi="Wingdings" w:hint="default"/>
+      </w:rPr>
+    </w:lvl>
+  </w:abstractNum>
+  <w:num w:numId="1" w16cid:durableId="534927137">
+    <w:abstractNumId w:val="5"/>
+  </w:num>
+  <w:num w:numId="2" w16cid:durableId="1694963606">
+    <w:abstractNumId w:val="0"/>
+  </w:num>
+  <w:num w:numId="3" w16cid:durableId="52824626">
+    <w:abstractNumId w:val="4"/>
+  </w:num>
+  <w:num w:numId="4" w16cid:durableId="905184546">
+    <w:abstractNumId w:val="1"/>
+  </w:num>
+  <w:num w:numId="5" w16cid:durableId="1675373755">
+    <w:abstractNumId w:val="3"/>
+  </w:num>
+  <w:num w:numId="6" w16cid:durableId="939221273">
+    <w:abstractNumId w:val="2"/>
+  </w:num>
+</w:numbering>
 </file>
 
 <file path=word/styles.xml><?xml version="1.0" encoding="utf-8"?>
@@ -556,6 +2190,17 @@
     <w:semiHidden/>
     <w:unhideWhenUsed/>
   </w:style>
+  <w:style w:type="paragraph" w:styleId="Prrafodelista">
+    <w:name w:val="List Paragraph"/>
+    <w:basedOn w:val="Normal"/>
+    <w:uiPriority w:val="34"/>
+    <w:qFormat/>
+    <w:rsid w:val="002E1362"/>
+    <w:pPr>
+      <w:ind w:left="720"/>
+      <w:contextualSpacing/>
+    </w:pPr>
+  </w:style>
 </w:styles>
 </file>
 
@@ -852,4 +2497,16 @@
     </a:ext>
   </a:extLst>
 </a:theme>
+</file>
+
+<file path=customXml/item1.xml><?xml version="1.0" encoding="utf-8"?>
+<b:Sources xmlns:b="http://schemas.openxmlformats.org/officeDocument/2006/bibliography" xmlns="http://schemas.openxmlformats.org/officeDocument/2006/bibliography" SelectedStyle="\APASixthEditionOfficeOnline.xsl" StyleName="APA" Version="6"/>
+</file>
+
+<file path=customXml/itemProps1.xml><?xml version="1.0" encoding="utf-8"?>
+<ds:datastoreItem xmlns:ds="http://schemas.openxmlformats.org/officeDocument/2006/customXml" ds:itemID="{CF0E5EA1-F564-48BC-B57A-9F85A02503C7}">
+  <ds:schemaRefs>
+    <ds:schemaRef ds:uri="http://schemas.openxmlformats.org/officeDocument/2006/bibliography"/>
+  </ds:schemaRefs>
+</ds:datastoreItem>
 </file>
</xml_diff>